<commit_message>
Initiated Capacity build 2 to test production flow
</commit_message>
<xml_diff>
--- a/Prospector Model Prototyping Document.docx
+++ b/Prospector Model Prototyping Document.docx
@@ -1314,25 +1314,22 @@
         <w:t xml:space="preserve">Parallel computation will provide a major speed advantage over the current process </w:t>
       </w:r>
       <w:r>
-        <w:t xml:space="preserve">and allows the code to take advantage of higher computational capacities than before. With this increase in speed, a dramatically larger numbers of model iterations are possible, which translates into higher accuracy and better test validation. A current bottleneck of this model design will be the hardware available to run it on. Whereas the previous model could not take advantage of more CPU cores, this version will use however much computational capacity is provided to it and convert that into improved model accuracy. I recommend creating </w:t>
-      </w:r>
-      <w:r>
-        <w:t xml:space="preserve">a </w:t>
-      </w:r>
-      <w:r>
-        <w:t>budget of $</w:t>
-      </w:r>
-      <w:r>
-        <w:t>7</w:t>
-      </w:r>
-      <w:r>
-        <w:t>00-$1000</w:t>
-      </w:r>
-      <w:r>
-        <w:t xml:space="preserve"> to increase out computational capacity since, for example, 8-core CPUs have become increasingly cheap over the past few years.</w:t>
-      </w:r>
-      <w:r>
-        <w:t xml:space="preserve"> For actual pricing and ordering I would defer to the CTO’s recommendation.</w:t>
+        <w:t xml:space="preserve">and allows the code to take advantage of higher computational capacities than before. With this increase in speed, a dramatically larger numbers of model iterations are possible, which translates into higher accuracy and better test validation. A current bottleneck of this model design will be the hardware available to run it on. Whereas the previous model could not take advantage of more CPU cores, this version will use however much computational capacity is provided to it and convert that into improved model accuracy. </w:t>
+      </w:r>
+      <w:r>
+        <w:t>I recommend investing in more computational power now that we are able to take advantage of it, whether that be cloud computing services or in-house access to our server for model experimentation</w:t>
+      </w:r>
+      <w:r>
+        <w:t>.</w:t>
+      </w:r>
+      <w:r>
+        <w:t xml:space="preserve"> </w:t>
+      </w:r>
+      <w:r>
+        <w:t>I would de</w:t>
+      </w:r>
+      <w:r>
+        <w:t>fer to the CTO’s recommendation on an actual path forward.</w:t>
       </w:r>
     </w:p>
     <w:p>
@@ -1429,21 +1426,19 @@
       <w:r>
         <w:t xml:space="preserve"> I use this method because it is a common method of outlier removal, but I would be open to using Michaels more customized method of outlier removal involving distances between extremely high spends.</w:t>
       </w:r>
-      <w:bookmarkStart w:id="5" w:name="_GoBack"/>
-      <w:bookmarkEnd w:id="5"/>
     </w:p>
     <w:p>
       <w:pPr>
         <w:pStyle w:val="Heading2"/>
       </w:pPr>
-      <w:bookmarkStart w:id="6" w:name="_Toc489541317"/>
+      <w:bookmarkStart w:id="5" w:name="_Toc489541317"/>
       <w:r>
         <w:t xml:space="preserve">Model Algorithm </w:t>
       </w:r>
       <w:r>
         <w:t>Tuning and Selection</w:t>
       </w:r>
-      <w:bookmarkEnd w:id="6"/>
+      <w:bookmarkEnd w:id="5"/>
     </w:p>
     <w:p>
       <w:r>
@@ -1586,12 +1581,12 @@
       <w:pPr>
         <w:pStyle w:val="Heading2"/>
       </w:pPr>
-      <w:bookmarkStart w:id="7" w:name="_Toc489541318"/>
+      <w:bookmarkStart w:id="6" w:name="_Toc489541318"/>
       <w:r>
         <w:lastRenderedPageBreak/>
         <w:t>Prediction and Binning</w:t>
       </w:r>
-      <w:bookmarkEnd w:id="7"/>
+      <w:bookmarkEnd w:id="6"/>
     </w:p>
     <w:p>
       <w:r>
@@ -1611,11 +1606,11 @@
       <w:pPr>
         <w:pStyle w:val="Heading2"/>
       </w:pPr>
-      <w:bookmarkStart w:id="8" w:name="_Toc489541319"/>
+      <w:bookmarkStart w:id="7" w:name="_Toc489541319"/>
       <w:r>
         <w:t>Future Possibilities</w:t>
       </w:r>
-      <w:bookmarkEnd w:id="8"/>
+      <w:bookmarkEnd w:id="7"/>
     </w:p>
     <w:p>
       <w:r>
@@ -1666,29 +1661,343 @@
       <w:pPr>
         <w:pStyle w:val="Heading2"/>
       </w:pPr>
-      <w:bookmarkStart w:id="9" w:name="_Toc489541320"/>
-      <w:r>
-        <w:t>Current vs Prototype Model Performance Metrics</w:t>
-      </w:r>
+      <w:bookmarkStart w:id="8" w:name="_Toc489541320"/>
+      <w:r>
+        <w:t>Current vs Prototype Model Performance</w:t>
+      </w:r>
+      <w:bookmarkEnd w:id="8"/>
+    </w:p>
+    <w:p>
+      <w:r>
+        <w:t xml:space="preserve">Even in the new Capacity Model’s prototype phase it has begun to outperform our current modeling process. The gradient boosted tree algorithm from the xgboost R package </w:t>
+      </w:r>
+      <w:r>
+        <w:t>has been an especially strong predictor</w:t>
+      </w:r>
+      <w:r>
+        <w:t xml:space="preserve">. </w:t>
+      </w:r>
+      <w:r>
+        <w:t>Below is a benchmark comparison of the Nationals’ current Capacity Model against the new Capacity Model.</w:t>
+      </w:r>
+    </w:p>
+    <w:p>
+      <w:r>
+        <w:t xml:space="preserve">Current model </w:t>
+      </w:r>
+      <w:r>
+        <w:t>R</w:t>
+      </w:r>
+      <w:r>
+        <w:t xml:space="preserve">MSE: </w:t>
+      </w:r>
+      <w:r>
+        <w:t>1.69</w:t>
+      </w:r>
+    </w:p>
+    <w:p>
+      <w:r>
+        <w:t xml:space="preserve">New model </w:t>
+      </w:r>
+      <w:r>
+        <w:t>R</w:t>
+      </w:r>
+      <w:r>
+        <w:t xml:space="preserve">MSE: </w:t>
+      </w:r>
+      <w:r>
+        <w:t>1.46</w:t>
+      </w:r>
+    </w:p>
+    <w:p>
+      <w:r>
+        <w:t>R</w:t>
+      </w:r>
+      <w:r>
+        <w:t xml:space="preserve">MSE is a performance metric called </w:t>
+      </w:r>
+      <w:r>
+        <w:t xml:space="preserve">root </w:t>
+      </w:r>
+      <w:r>
+        <w:t>mean squared error. A lower score is better because it represents the</w:t>
+      </w:r>
+      <w:r>
+        <w:t xml:space="preserve"> square root of the</w:t>
+      </w:r>
+      <w:r>
+        <w:t xml:space="preserve"> average distance from the actual bin to the predicted bin (perfectly predicted bins having a distance of 0). </w:t>
+      </w:r>
+      <w:r>
+        <w:t xml:space="preserve">It’s hard to say exactly how much better the new model performs because an </w:t>
+      </w:r>
+      <w:r>
+        <w:t>R</w:t>
+      </w:r>
+      <w:r>
+        <w:t>MSE of 0 is a theoretical imposs</w:t>
+      </w:r>
+      <w:r>
+        <w:t xml:space="preserve">ibility, but the new model is </w:t>
+      </w:r>
+      <w:r>
+        <w:rPr>
+          <w:b/>
+        </w:rPr>
+        <w:t>14</w:t>
+      </w:r>
+      <w:r>
+        <w:rPr>
+          <w:b/>
+        </w:rPr>
+        <w:t>%</w:t>
+      </w:r>
+      <w:r>
+        <w:t xml:space="preserve"> closer to 0 than the current one and shows a definite improvement. The performance is only expected to grow as the model is scaled up to work with more computing power</w:t>
+      </w:r>
+      <w:r>
+        <w:t>.</w:t>
+      </w:r>
+      <w:r>
+        <w:t xml:space="preserve"> It should be noted that RMSE cannot be used to measure model accuracy between models with different prediction targets, such as those with different binning’s. To create a comparable metric, the exact same binning splits as the model selected for the Nationals were used to bin the new model.</w:t>
+      </w:r>
+    </w:p>
+    <w:p>
+      <w:r>
+        <w:t>RMSE</w:t>
+      </w:r>
+      <w:r>
+        <w:t xml:space="preserve"> is a widely-used metric to measure model accuracy, but not the one we had previously been using to judge the accuracy of our capacity models. For that we used a more ‘subjective’ method involving </w:t>
+      </w:r>
+      <w:r>
+        <w:lastRenderedPageBreak/>
+        <w:t>analysts manually selecting a model based on a balance of bin size and bin accuracy. I’ve recreated an example of the old method using my model to show that this model would still have been picked by the old method.</w:t>
+      </w:r>
+    </w:p>
+    <w:p>
+      <w:r>
+        <w:t>[5 bin charts are placeholder due to differences in testing and outlier removal between data files]</w:t>
+      </w:r>
+      <w:bookmarkStart w:id="9" w:name="_GoBack"/>
       <w:bookmarkEnd w:id="9"/>
     </w:p>
     <w:p>
-      <w:r>
-        <w:t xml:space="preserve">Even in the new Capacity Model’s prototype phase it has begun to outperform our current modeling process. The gradient boosted tree algorithm from the xgboost R package </w:t>
-      </w:r>
-      <w:r>
-        <w:t>has been an especially strong predictor</w:t>
-      </w:r>
-      <w:r>
-        <w:t>. Below are a series of performance measures</w:t>
-      </w:r>
-      <w:r>
-        <w:t xml:space="preserve"> from various client models comparing our current performance to the prototype model’s performance to highlight the improvement.</w:t>
-      </w:r>
-    </w:p>
-    <w:p>
-      <w:r>
-        <w:t>[Placeholder]</w:t>
+      <w:pPr>
+        <w:pStyle w:val="Heading3"/>
+        <w:jc w:val="center"/>
+      </w:pPr>
+      <w:r>
+        <w:t>New Model Average Spends per Bin</w:t>
+      </w:r>
+    </w:p>
+    <w:p>
+      <w:r>
+        <w:rPr>
+          <w:noProof/>
+        </w:rPr>
+        <w:drawing>
+          <wp:inline distT="0" distB="0" distL="0" distR="0" wp14:anchorId="4B6292E2" wp14:editId="3D393A53">
+            <wp:extent cx="5943600" cy="3601085"/>
+            <wp:effectExtent l="0" t="0" r="0" b="0"/>
+            <wp:docPr id="1" name="Picture 1"/>
+            <wp:cNvGraphicFramePr>
+              <a:graphicFrameLocks xmlns:a="http://schemas.openxmlformats.org/drawingml/2006/main" noChangeAspect="1"/>
+            </wp:cNvGraphicFramePr>
+            <a:graphic xmlns:a="http://schemas.openxmlformats.org/drawingml/2006/main">
+              <a:graphicData uri="http://schemas.openxmlformats.org/drawingml/2006/picture">
+                <pic:pic xmlns:pic="http://schemas.openxmlformats.org/drawingml/2006/picture">
+                  <pic:nvPicPr>
+                    <pic:cNvPr id="1" name=""/>
+                    <pic:cNvPicPr/>
+                  </pic:nvPicPr>
+                  <pic:blipFill>
+                    <a:blip r:embed="rId7"/>
+                    <a:stretch>
+                      <a:fillRect/>
+                    </a:stretch>
+                  </pic:blipFill>
+                  <pic:spPr>
+                    <a:xfrm>
+                      <a:off x="0" y="0"/>
+                      <a:ext cx="5943600" cy="3601085"/>
+                    </a:xfrm>
+                    <a:prstGeom prst="rect">
+                      <a:avLst/>
+                    </a:prstGeom>
+                  </pic:spPr>
+                </pic:pic>
+              </a:graphicData>
+            </a:graphic>
+          </wp:inline>
+        </w:drawing>
+      </w:r>
+    </w:p>
+    <w:p>
+      <w:pPr>
+        <w:pStyle w:val="Heading3"/>
+        <w:jc w:val="center"/>
+      </w:pPr>
+      <w:r>
+        <w:lastRenderedPageBreak/>
+        <w:t>Current Model Average Spends per Bin</w:t>
+      </w:r>
+    </w:p>
+    <w:p>
+      <w:r>
+        <w:rPr>
+          <w:noProof/>
+        </w:rPr>
+        <w:drawing>
+          <wp:inline distT="0" distB="0" distL="0" distR="0" wp14:anchorId="0D30EC36" wp14:editId="786D5B66">
+            <wp:extent cx="5943600" cy="3601085"/>
+            <wp:effectExtent l="0" t="0" r="0" b="0"/>
+            <wp:docPr id="2" name="Picture 2"/>
+            <wp:cNvGraphicFramePr>
+              <a:graphicFrameLocks xmlns:a="http://schemas.openxmlformats.org/drawingml/2006/main" noChangeAspect="1"/>
+            </wp:cNvGraphicFramePr>
+            <a:graphic xmlns:a="http://schemas.openxmlformats.org/drawingml/2006/main">
+              <a:graphicData uri="http://schemas.openxmlformats.org/drawingml/2006/picture">
+                <pic:pic xmlns:pic="http://schemas.openxmlformats.org/drawingml/2006/picture">
+                  <pic:nvPicPr>
+                    <pic:cNvPr id="1" name=""/>
+                    <pic:cNvPicPr/>
+                  </pic:nvPicPr>
+                  <pic:blipFill>
+                    <a:blip r:embed="rId8"/>
+                    <a:stretch>
+                      <a:fillRect/>
+                    </a:stretch>
+                  </pic:blipFill>
+                  <pic:spPr>
+                    <a:xfrm>
+                      <a:off x="0" y="0"/>
+                      <a:ext cx="5943600" cy="3601085"/>
+                    </a:xfrm>
+                    <a:prstGeom prst="rect">
+                      <a:avLst/>
+                    </a:prstGeom>
+                  </pic:spPr>
+                </pic:pic>
+              </a:graphicData>
+            </a:graphic>
+          </wp:inline>
+        </w:drawing>
+      </w:r>
+    </w:p>
+    <w:p>
+      <w:r>
+        <w:t xml:space="preserve">The charts above are generated by the average spend per predicted bin. What we are looking for is a nice stepped increase </w:t>
+      </w:r>
+      <w:r>
+        <w:t xml:space="preserve">where </w:t>
+      </w:r>
+      <w:r>
+        <w:t xml:space="preserve">each bin </w:t>
+      </w:r>
+      <w:r>
+        <w:t>is reporting a marked increase in spend.</w:t>
+      </w:r>
+      <w:r>
+        <w:t xml:space="preserve"> As we can see</w:t>
+      </w:r>
+      <w:r>
+        <w:t xml:space="preserve"> the distances between bins in the new model are more pronounced.</w:t>
+      </w:r>
+      <w:r>
+        <w:t xml:space="preserve"> </w:t>
+      </w:r>
+      <w:r>
+        <w:t xml:space="preserve">These gradual increases persist even if we drop the 30/60/80/90 splits and split on every </w:t>
+      </w:r>
+      <w:r>
+        <w:t>20</w:t>
+      </w:r>
+      <w:r>
+        <w:rPr>
+          <w:vertAlign w:val="superscript"/>
+        </w:rPr>
+        <w:t>th</w:t>
+      </w:r>
+      <w:r>
+        <w:t xml:space="preserve"> </w:t>
+      </w:r>
+      <w:r>
+        <w:t>percentile as shown below.</w:t>
+      </w:r>
+    </w:p>
+    <w:p>
+      <w:r>
+        <w:rPr>
+          <w:noProof/>
+        </w:rPr>
+        <w:lastRenderedPageBreak/>
+        <w:drawing>
+          <wp:inline distT="0" distB="0" distL="0" distR="0" wp14:anchorId="388C1B9E" wp14:editId="494750A8">
+            <wp:extent cx="5943600" cy="3601085"/>
+            <wp:effectExtent l="0" t="0" r="0" b="0"/>
+            <wp:docPr id="4" name="Picture 4"/>
+            <wp:cNvGraphicFramePr>
+              <a:graphicFrameLocks xmlns:a="http://schemas.openxmlformats.org/drawingml/2006/main" noChangeAspect="1"/>
+            </wp:cNvGraphicFramePr>
+            <a:graphic xmlns:a="http://schemas.openxmlformats.org/drawingml/2006/main">
+              <a:graphicData uri="http://schemas.openxmlformats.org/drawingml/2006/picture">
+                <pic:pic xmlns:pic="http://schemas.openxmlformats.org/drawingml/2006/picture">
+                  <pic:nvPicPr>
+                    <pic:cNvPr id="1" name=""/>
+                    <pic:cNvPicPr/>
+                  </pic:nvPicPr>
+                  <pic:blipFill>
+                    <a:blip r:embed="rId9"/>
+                    <a:stretch>
+                      <a:fillRect/>
+                    </a:stretch>
+                  </pic:blipFill>
+                  <pic:spPr>
+                    <a:xfrm>
+                      <a:off x="0" y="0"/>
+                      <a:ext cx="5943600" cy="3601085"/>
+                    </a:xfrm>
+                    <a:prstGeom prst="rect">
+                      <a:avLst/>
+                    </a:prstGeom>
+                  </pic:spPr>
+                </pic:pic>
+              </a:graphicData>
+            </a:graphic>
+          </wp:inline>
+        </w:drawing>
+      </w:r>
+    </w:p>
+    <w:p>
+      <w:r>
+        <w:t>Here you can really see the power law distribution at work with spends increasing dramatically in the top 5 percent. The predicted bins remain in order with an increase in spend at each step. This chart is a great argument against the old bin breaks. We can clearly see that the 19</w:t>
+      </w:r>
+      <w:r>
+        <w:rPr>
+          <w:vertAlign w:val="superscript"/>
+        </w:rPr>
+        <w:t>th</w:t>
+      </w:r>
+      <w:r>
+        <w:t xml:space="preserve"> and the 20</w:t>
+      </w:r>
+      <w:r>
+        <w:rPr>
+          <w:vertAlign w:val="superscript"/>
+        </w:rPr>
+        <w:t>th</w:t>
+      </w:r>
+      <w:r>
+        <w:t xml:space="preserve"> percentile bins are very different in spend, but would be grouped together in the 5</w:t>
+      </w:r>
+      <w:r>
+        <w:rPr>
+          <w:vertAlign w:val="superscript"/>
+        </w:rPr>
+        <w:t>th</w:t>
+      </w:r>
+      <w:r>
+        <w:t xml:space="preserve"> star with a normal 30/60/80/90 binning.</w:t>
       </w:r>
     </w:p>
     <w:p>
@@ -1710,7 +2019,13 @@
         </w:numPr>
       </w:pPr>
       <w:r>
-        <w:t>Approve time to develop the Capacity Model into a production level platform</w:t>
+        <w:t>Approve time</w:t>
+      </w:r>
+      <w:r>
+        <w:t>/resources</w:t>
+      </w:r>
+      <w:r>
+        <w:t xml:space="preserve"> to develop the Capacity Model into a production level platform</w:t>
       </w:r>
     </w:p>
     <w:p>
@@ -1722,7 +2037,13 @@
         </w:numPr>
       </w:pPr>
       <w:r>
-        <w:t>Approve time to prototype</w:t>
+        <w:t>Approve time</w:t>
+      </w:r>
+      <w:r>
+        <w:t>/resources</w:t>
+      </w:r>
+      <w:r>
+        <w:t xml:space="preserve"> to prototype</w:t>
       </w:r>
       <w:r>
         <w:t xml:space="preserve"> a new Priority model</w:t>
@@ -1740,7 +2061,13 @@
         </w:numPr>
       </w:pPr>
       <w:r>
-        <w:t>Consider new possibilities for delivering predictions outside of the 5-star scoring system such as a finer detailed 1-100 score or a list of contacts ordered by their propensity to spend.</w:t>
+        <w:t xml:space="preserve">Consider new possibilities for delivering predictions outside of the 5-star scoring system such as a finer detailed 1-100 score or a list of contacts </w:t>
+      </w:r>
+      <w:r>
+        <w:t>sorted on</w:t>
+      </w:r>
+      <w:r>
+        <w:t xml:space="preserve"> their propensity to spend.</w:t>
       </w:r>
     </w:p>
     <w:p>
@@ -1752,16 +2079,10 @@
         </w:numPr>
       </w:pPr>
       <w:r>
-        <w:t xml:space="preserve">Create a budget of $700-$1000 for new hardware to test </w:t>
-      </w:r>
-      <w:r>
-        <w:t>more</w:t>
-      </w:r>
-      <w:r>
-        <w:t xml:space="preserve"> computationally demanding models (</w:t>
-      </w:r>
-      <w:r>
-        <w:t>I defer to the CTO for an actual budget recommendation and implementation)</w:t>
+        <w:t>Explore options</w:t>
+      </w:r>
+      <w:r>
+        <w:t xml:space="preserve"> to allow higher computational capacity during the model prototyping process to better judge methodologies being considered and test them more frequently</w:t>
       </w:r>
     </w:p>
     <w:p>
@@ -2861,6 +3182,7 @@
   </w:compat>
   <w:rsids>
     <w:rsidRoot w:val="00593D8A"/>
+    <w:rsid w:val="000D3302"/>
     <w:rsid w:val="00593D8A"/>
     <w:rsid w:val="009746E9"/>
     <w:rsid w:val="00BB0D78"/>
@@ -3626,7 +3948,7 @@
 </file>
 
 <file path=customXml/itemProps2.xml><?xml version="1.0" encoding="utf-8"?>
-<ds:datastoreItem xmlns:ds="http://schemas.openxmlformats.org/officeDocument/2006/customXml" ds:itemID="{51DC9495-7F93-449B-91B7-55DA4C02D2DF}">
+<ds:datastoreItem xmlns:ds="http://schemas.openxmlformats.org/officeDocument/2006/customXml" ds:itemID="{AB54C0AB-80B0-4AE5-8A86-46B8A91AD46F}">
   <ds:schemaRefs>
     <ds:schemaRef ds:uri="http://schemas.openxmlformats.org/officeDocument/2006/bibliography"/>
   </ds:schemaRefs>

</xml_diff>